<commit_message>
Hoàn thành màn hình Lab04_2c và cập nhật file minh chứng
</commit_message>
<xml_diff>
--- a/Lab04/Minh chứng Lab04.docx
+++ b/Lab04/Minh chứng Lab04.docx
@@ -72,21 +72,7 @@
             <w:rStyle w:val="Hyperlink"/>
             <w:color w:val="4C94D8" w:themeColor="text2" w:themeTint="80"/>
           </w:rPr>
-          <w:t>https://www.figma.com/design/hc</w:t>
-        </w:r>
-        <w:r>
-          <w:rPr>
-            <w:rStyle w:val="Hyperlink"/>
-            <w:color w:val="4C94D8" w:themeColor="text2" w:themeTint="80"/>
-          </w:rPr>
-          <w:t>m</w:t>
-        </w:r>
-        <w:r>
-          <w:rPr>
-            <w:rStyle w:val="Hyperlink"/>
-            <w:color w:val="4C94D8" w:themeColor="text2" w:themeTint="80"/>
-          </w:rPr>
-          <w:t>RwSVUlSBTNvABIFDyaL/Lab_02?node-id=0-1&amp;node-type=canvas&amp;t=224Em3zr9b6XxJ3v-0</w:t>
+          <w:t>https://www.figma.com/design/hcmRwSVUlSBTNvABIFDyaL/Lab_02?node-id=0-1&amp;node-type=canvas&amp;t=224Em3zr9b6XxJ3v-0</w:t>
         </w:r>
       </w:hyperlink>
     </w:p>
@@ -118,6 +104,7 @@
       </w:pPr>
       <w:r>
         <w:rPr>
+          <w:noProof/>
           <w:color w:val="000000" w:themeColor="text1"/>
         </w:rPr>
         <w:drawing>
@@ -145,6 +132,67 @@
                     <a:xfrm>
                       <a:off x="0" y="0"/>
                       <a:ext cx="5943600" cy="3149600"/>
+                    </a:xfrm>
+                    <a:prstGeom prst="rect">
+                      <a:avLst/>
+                    </a:prstGeom>
+                  </pic:spPr>
+                </pic:pic>
+              </a:graphicData>
+            </a:graphic>
+          </wp:inline>
+        </w:drawing>
+      </w:r>
+    </w:p>
+    <w:p>
+      <w:pPr>
+        <w:rPr>
+          <w:color w:val="000000" w:themeColor="text1"/>
+        </w:rPr>
+      </w:pPr>
+      <w:r>
+        <w:rPr>
+          <w:color w:val="000000" w:themeColor="text1"/>
+        </w:rPr>
+        <w:t>Lab04_2_c</w:t>
+      </w:r>
+    </w:p>
+    <w:p>
+      <w:pPr>
+        <w:rPr>
+          <w:color w:val="000000" w:themeColor="text1"/>
+        </w:rPr>
+      </w:pPr>
+      <w:r>
+        <w:rPr>
+          <w:color w:val="000000" w:themeColor="text1"/>
+        </w:rPr>
+        <w:lastRenderedPageBreak/>
+        <w:drawing>
+          <wp:inline distT="0" distB="0" distL="0" distR="0" wp14:anchorId="31420028" wp14:editId="2F7F4B55">
+            <wp:extent cx="5943600" cy="3144520"/>
+            <wp:effectExtent l="0" t="0" r="0" b="0"/>
+            <wp:docPr id="2" name="Picture 2"/>
+            <wp:cNvGraphicFramePr>
+              <a:graphicFrameLocks xmlns:a="http://schemas.openxmlformats.org/drawingml/2006/main" noChangeAspect="1"/>
+            </wp:cNvGraphicFramePr>
+            <a:graphic xmlns:a="http://schemas.openxmlformats.org/drawingml/2006/main">
+              <a:graphicData uri="http://schemas.openxmlformats.org/drawingml/2006/picture">
+                <pic:pic xmlns:pic="http://schemas.openxmlformats.org/drawingml/2006/picture">
+                  <pic:nvPicPr>
+                    <pic:cNvPr id="1" name=""/>
+                    <pic:cNvPicPr/>
+                  </pic:nvPicPr>
+                  <pic:blipFill>
+                    <a:blip r:embed="rId6"/>
+                    <a:stretch>
+                      <a:fillRect/>
+                    </a:stretch>
+                  </pic:blipFill>
+                  <pic:spPr>
+                    <a:xfrm>
+                      <a:off x="0" y="0"/>
+                      <a:ext cx="5943600" cy="3144520"/>
                     </a:xfrm>
                     <a:prstGeom prst="rect">
                       <a:avLst/>

</xml_diff>